<commit_message>
links in article fix
</commit_message>
<xml_diff>
--- a/articles/2_курс/ТИУ конференция 04.2025/1_Колбеко_очно.docx
+++ b/articles/2_курс/ТИУ конференция 04.2025/1_Колбеко_очно.docx
@@ -734,7 +734,6 @@
           <w:lang w:val="en-US"/>
         </w:rPr>
       </w:pPr>
-      <w:proofErr w:type="spellStart"/>
       <w:r>
         <w:rPr>
           <w:spacing w:val="-4"/>
@@ -742,17 +741,7 @@
           <w:szCs w:val="28"/>
           <w:lang w:val="en-US"/>
         </w:rPr>
-        <w:t>Ganopolsky</w:t>
-      </w:r>
-      <w:proofErr w:type="spellEnd"/>
-      <w:r>
-        <w:rPr>
-          <w:spacing w:val="-4"/>
-          <w:sz w:val="28"/>
-          <w:szCs w:val="28"/>
-          <w:lang w:val="en-US"/>
-        </w:rPr>
-        <w:t xml:space="preserve"> R.M., scientific supervisor, Candidate of Physics and Mathematics, Head of the Department of Modeling of Physical Processes,</w:t>
+        <w:t>Ganopolsky R.M., scientific supervisor, Candidate of Physics and Mathematics, Head of the Department of Modeling of Physical Processes,</w:t>
       </w:r>
     </w:p>
     <w:p>
@@ -3344,8 +3333,8 @@
           <w:ilvl w:val="0"/>
           <w:numId w:val="9"/>
         </w:numPr>
-        <w:spacing w:before="64" w:line="360" w:lineRule="auto"/>
-        <w:ind w:left="0" w:firstLine="0"/>
+        <w:spacing w:line="360" w:lineRule="auto"/>
+        <w:ind w:left="0" w:firstLine="709"/>
         <w:jc w:val="both"/>
         <w:rPr>
           <w:bCs/>
@@ -3361,61 +3350,7 @@
           <w:szCs w:val="28"/>
           <w:lang w:val="en-US"/>
         </w:rPr>
-        <w:t>High-pressure/high-temperature developments in the UK Central North Sea // Society of Petroleum Engineers. — SPE Paper No. 180034-MS. — 2016. — DOI: 10.2118/180034-MS.</w:t>
-      </w:r>
-    </w:p>
-    <w:p>
-      <w:pPr>
-        <w:pStyle w:val="a5"/>
-        <w:numPr>
-          <w:ilvl w:val="0"/>
-          <w:numId w:val="9"/>
-        </w:numPr>
-        <w:spacing w:before="64" w:line="360" w:lineRule="auto"/>
-        <w:ind w:left="0" w:firstLine="0"/>
-        <w:jc w:val="both"/>
-        <w:rPr>
-          <w:bCs/>
-          <w:sz w:val="28"/>
-          <w:szCs w:val="28"/>
-          <w:lang w:val="en-US"/>
-        </w:rPr>
-      </w:pPr>
-      <w:r>
-        <w:rPr>
-          <w:bCs/>
-          <w:sz w:val="28"/>
-          <w:szCs w:val="28"/>
-          <w:lang w:val="en-US"/>
-        </w:rPr>
-        <w:t>Australian Petroleum Production &amp; Exploration Association (APPEA). Journal article on the Cairns Basin petroleum systems // APPEA Journal. — 2018.</w:t>
-      </w:r>
-    </w:p>
-    <w:p>
-      <w:pPr>
-        <w:pStyle w:val="a5"/>
-        <w:numPr>
-          <w:ilvl w:val="0"/>
-          <w:numId w:val="9"/>
-        </w:numPr>
-        <w:spacing w:before="64" w:line="360" w:lineRule="auto"/>
-        <w:ind w:left="0" w:firstLine="0"/>
-        <w:jc w:val="both"/>
-        <w:rPr>
-          <w:bCs/>
-          <w:sz w:val="28"/>
-          <w:szCs w:val="28"/>
-          <w:lang w:val="en-US"/>
-        </w:rPr>
-      </w:pPr>
-      <w:r>
-        <w:rPr>
-          <w:bCs/>
-          <w:sz w:val="28"/>
-          <w:szCs w:val="28"/>
-          <w:lang w:val="en-US"/>
-        </w:rPr>
-        <w:t>Slatt R.M., O'Brien N.R. Pore types in the Barnett and Woodford gas shales: Contribution to understanding gas storage and migration pathways in fine-grained rocks // AAPG Bulletin. — 2011. — Vol. 95, No. 12. — P. 2017–2030. — DOI: 10.1306/03301110159.</w:t>
+        <w:t>High-pressure high-temperature developments in the UK Central North Sea / Society of Petroleum Engineers / SPE Paper No. 180034-MS. - 2016. - DOI: 10.2118/180034-MS.</w:t>
       </w:r>
     </w:p>
     <w:p>
@@ -3426,59 +3361,25 @@
           <w:numId w:val="9"/>
         </w:numPr>
         <w:spacing w:line="360" w:lineRule="auto"/>
-        <w:ind w:left="0" w:firstLine="0"/>
+        <w:ind w:left="0" w:firstLine="709"/>
         <w:jc w:val="both"/>
         <w:rPr>
           <w:bCs/>
           <w:sz w:val="28"/>
           <w:szCs w:val="28"/>
-        </w:rPr>
-      </w:pPr>
-      <w:bookmarkStart w:id="0" w:name="_Hlk195657112"/>
+          <w:lang w:val="en-US"/>
+        </w:rPr>
+      </w:pPr>
       <w:r>
         <w:rPr>
           <w:bCs/>
           <w:sz w:val="28"/>
           <w:szCs w:val="28"/>
-        </w:rPr>
-        <w:t xml:space="preserve">Рок Флоу </w:t>
-      </w:r>
-      <w:proofErr w:type="spellStart"/>
-      <w:r>
-        <w:rPr>
-          <w:bCs/>
-          <w:sz w:val="28"/>
-          <w:szCs w:val="28"/>
-        </w:rPr>
-        <w:t>Динамикс</w:t>
-      </w:r>
-      <w:proofErr w:type="spellEnd"/>
-      <w:r>
-        <w:rPr>
-          <w:bCs/>
-          <w:sz w:val="28"/>
-          <w:szCs w:val="28"/>
-        </w:rPr>
-        <w:t xml:space="preserve"> Техническое руководство. - стр.</w:t>
-      </w:r>
-      <w:r>
-        <w:rPr>
-          <w:bCs/>
-          <w:sz w:val="28"/>
-          <w:szCs w:val="28"/>
-        </w:rPr>
-        <w:t>251</w:t>
-      </w:r>
-      <w:r>
-        <w:rPr>
-          <w:bCs/>
-          <w:sz w:val="28"/>
-          <w:szCs w:val="28"/>
-        </w:rPr>
-        <w:t xml:space="preserve"> изд. - 2024. - 4389 с.</w:t>
+          <w:lang w:val="en-US"/>
+        </w:rPr>
+        <w:t>Australian Petroleum Production &amp; Exploration Association (APPEA). / Journal article on the Cairns Basin petroleum systems / APPEA Journal. - 2018.</w:t>
       </w:r>
     </w:p>
-    <w:bookmarkEnd w:id="0"/>
     <w:p>
       <w:pPr>
         <w:pStyle w:val="a5"/>
@@ -3487,67 +3388,23 @@
           <w:numId w:val="9"/>
         </w:numPr>
         <w:spacing w:line="360" w:lineRule="auto"/>
-        <w:ind w:left="0" w:firstLine="0"/>
+        <w:ind w:left="0" w:firstLine="709"/>
         <w:jc w:val="both"/>
         <w:rPr>
           <w:bCs/>
           <w:sz w:val="28"/>
           <w:szCs w:val="28"/>
-        </w:rPr>
-      </w:pPr>
-      <w:proofErr w:type="spellStart"/>
+          <w:lang w:val="en-US"/>
+        </w:rPr>
+      </w:pPr>
       <w:r>
         <w:rPr>
           <w:bCs/>
           <w:sz w:val="28"/>
           <w:szCs w:val="28"/>
-        </w:rPr>
-        <w:t>Тройникова</w:t>
-      </w:r>
-      <w:proofErr w:type="spellEnd"/>
-      <w:r>
-        <w:rPr>
-          <w:bCs/>
-          <w:sz w:val="28"/>
-          <w:szCs w:val="28"/>
-        </w:rPr>
-        <w:t xml:space="preserve">, А. А. Совершенствование методов предупреждения </w:t>
-      </w:r>
-      <w:proofErr w:type="spellStart"/>
-      <w:r>
-        <w:rPr>
-          <w:bCs/>
-          <w:sz w:val="28"/>
-          <w:szCs w:val="28"/>
-        </w:rPr>
-        <w:t>гидратообразования</w:t>
-      </w:r>
-      <w:proofErr w:type="spellEnd"/>
-      <w:r>
-        <w:rPr>
-          <w:bCs/>
-          <w:sz w:val="28"/>
-          <w:szCs w:val="28"/>
-        </w:rPr>
-        <w:t xml:space="preserve"> на газовых и газоконденсатных месторождениях: специальность 25.00.17 «Разработка и эксплуатация нефтяных и газовых месторождений»: Диссертация на соискание кандидата технических наук / </w:t>
-      </w:r>
-      <w:proofErr w:type="spellStart"/>
-      <w:r>
-        <w:rPr>
-          <w:bCs/>
-          <w:sz w:val="28"/>
-          <w:szCs w:val="28"/>
-        </w:rPr>
-        <w:t>Тройникова</w:t>
-      </w:r>
-      <w:proofErr w:type="spellEnd"/>
-      <w:r>
-        <w:rPr>
-          <w:bCs/>
-          <w:sz w:val="28"/>
-          <w:szCs w:val="28"/>
-        </w:rPr>
-        <w:t>, А. А.; Научно-исследовательский институт природных газов   и газовых технологий – Газпром ВНИИГАЗ. — Москва, 2022. — 142 c.</w:t>
+          <w:lang w:val="en-US"/>
+        </w:rPr>
+        <w:t>Slatt R.M., O'Brien N.R. Pore types in the Barnett and Woodford gas shales: Contribution to understanding gas storage and migration pathways in fine-grained rocks / AAPG Bulletin. - 2011. - Vol. 95, No. 12. - P. 2017–2030. - DOI: 10.1306/03301110159.</w:t>
       </w:r>
     </w:p>
     <w:p>
@@ -3558,7 +3415,7 @@
           <w:numId w:val="9"/>
         </w:numPr>
         <w:spacing w:line="360" w:lineRule="auto"/>
-        <w:ind w:left="0" w:firstLine="0"/>
+        <w:ind w:left="0" w:firstLine="709"/>
         <w:jc w:val="both"/>
         <w:rPr>
           <w:bCs/>
@@ -3590,23 +3447,7 @@
           <w:sz w:val="28"/>
           <w:szCs w:val="28"/>
         </w:rPr>
-        <w:t xml:space="preserve"> Техническое руководство. - стр.451</w:t>
-      </w:r>
-      <w:r>
-        <w:rPr>
-          <w:bCs/>
-          <w:sz w:val="28"/>
-          <w:szCs w:val="28"/>
-        </w:rPr>
-        <w:t>-465</w:t>
-      </w:r>
-      <w:r>
-        <w:rPr>
-          <w:bCs/>
-          <w:sz w:val="28"/>
-          <w:szCs w:val="28"/>
-        </w:rPr>
-        <w:t xml:space="preserve"> изд. - 2024. - 4389 с.</w:t>
+        <w:t>: Техническое руководство / RFD. - стр. 251 изд. - 2024. - 4389 с.</w:t>
       </w:r>
     </w:p>
     <w:p>
@@ -3616,8 +3457,8 @@
           <w:ilvl w:val="0"/>
           <w:numId w:val="9"/>
         </w:numPr>
-        <w:spacing w:before="64" w:line="360" w:lineRule="auto"/>
-        <w:ind w:left="0" w:firstLine="0"/>
+        <w:spacing w:line="360" w:lineRule="auto"/>
+        <w:ind w:left="0" w:firstLine="709"/>
         <w:jc w:val="both"/>
         <w:rPr>
           <w:bCs/>
@@ -3625,13 +3466,127 @@
           <w:szCs w:val="28"/>
         </w:rPr>
       </w:pPr>
+      <w:proofErr w:type="spellStart"/>
       <w:r>
         <w:rPr>
           <w:bCs/>
           <w:sz w:val="28"/>
           <w:szCs w:val="28"/>
         </w:rPr>
-        <w:t>Самсонов К. Ю. Методика определения технических параметров ограничения водопритока / К. Ю. Самсонов, А. П. Шевелев // Вестник Тюменского государственного университета. Физико-математическое моделирование. Нефть, газ, энергетика. 2016. Т. 2. № 2. С. 121–130.</w:t>
+        <w:t>Тройникова</w:t>
+      </w:r>
+      <w:proofErr w:type="spellEnd"/>
+      <w:r>
+        <w:rPr>
+          <w:bCs/>
+          <w:sz w:val="28"/>
+          <w:szCs w:val="28"/>
+        </w:rPr>
+        <w:t xml:space="preserve">, А. А. Совершенствование методов предупреждения </w:t>
+      </w:r>
+      <w:proofErr w:type="spellStart"/>
+      <w:r>
+        <w:rPr>
+          <w:bCs/>
+          <w:sz w:val="28"/>
+          <w:szCs w:val="28"/>
+        </w:rPr>
+        <w:t>гидратообразования</w:t>
+      </w:r>
+      <w:proofErr w:type="spellEnd"/>
+      <w:r>
+        <w:rPr>
+          <w:bCs/>
+          <w:sz w:val="28"/>
+          <w:szCs w:val="28"/>
+        </w:rPr>
+        <w:t xml:space="preserve"> на газовых и газоконденсатных месторождениях: / </w:t>
+      </w:r>
+      <w:proofErr w:type="spellStart"/>
+      <w:r>
+        <w:rPr>
+          <w:bCs/>
+          <w:sz w:val="28"/>
+          <w:szCs w:val="28"/>
+        </w:rPr>
+        <w:t>Тройникова</w:t>
+      </w:r>
+      <w:proofErr w:type="spellEnd"/>
+      <w:r>
+        <w:rPr>
+          <w:bCs/>
+          <w:sz w:val="28"/>
+          <w:szCs w:val="28"/>
+        </w:rPr>
+        <w:t>, А. А. / Научно-исследовательский институт природных газов   и газовых технологий – Газпром ВНИИГАЗ. - Москва, 2022. - 142 c.</w:t>
+      </w:r>
+    </w:p>
+    <w:p>
+      <w:pPr>
+        <w:pStyle w:val="a5"/>
+        <w:numPr>
+          <w:ilvl w:val="0"/>
+          <w:numId w:val="9"/>
+        </w:numPr>
+        <w:spacing w:line="360" w:lineRule="auto"/>
+        <w:ind w:left="0" w:firstLine="709"/>
+        <w:jc w:val="both"/>
+        <w:rPr>
+          <w:bCs/>
+          <w:sz w:val="28"/>
+          <w:szCs w:val="28"/>
+        </w:rPr>
+      </w:pPr>
+      <w:r>
+        <w:rPr>
+          <w:bCs/>
+          <w:sz w:val="28"/>
+          <w:szCs w:val="28"/>
+        </w:rPr>
+        <w:t xml:space="preserve">Рок Флоу </w:t>
+      </w:r>
+      <w:proofErr w:type="spellStart"/>
+      <w:r>
+        <w:rPr>
+          <w:bCs/>
+          <w:sz w:val="28"/>
+          <w:szCs w:val="28"/>
+        </w:rPr>
+        <w:t>Динамикс</w:t>
+      </w:r>
+      <w:proofErr w:type="spellEnd"/>
+      <w:r>
+        <w:rPr>
+          <w:bCs/>
+          <w:sz w:val="28"/>
+          <w:szCs w:val="28"/>
+        </w:rPr>
+        <w:t>: Техническое руководство / RFD. - стр. 451-465 изд. - 2024. - 4389 с.</w:t>
+      </w:r>
+    </w:p>
+    <w:p>
+      <w:pPr>
+        <w:pStyle w:val="a5"/>
+        <w:numPr>
+          <w:ilvl w:val="0"/>
+          <w:numId w:val="9"/>
+        </w:numPr>
+        <w:spacing w:line="360" w:lineRule="auto"/>
+        <w:ind w:left="0" w:firstLine="709"/>
+        <w:jc w:val="both"/>
+        <w:rPr>
+          <w:bCs/>
+          <w:sz w:val="28"/>
+          <w:szCs w:val="28"/>
+        </w:rPr>
+      </w:pPr>
+      <w:r>
+        <w:rPr>
+          <w:bCs/>
+          <w:sz w:val="28"/>
+          <w:szCs w:val="28"/>
+        </w:rPr>
+        <w:t>Самсонов К. Ю. Методика определения технических параметров ограничения водопритока / К. Ю. Самсонов, А. П. Шевелев // Вестник Тюменского государственного университета. Физико-математическое моделирование. Нефть, газ, энергетика. - 2016. - Т. 2. № 2. - стр. 121–130.</w:t>
       </w:r>
     </w:p>
     <w:sectPr>

</xml_diff>

<commit_message>
updated article links in bibliographic references
</commit_message>
<xml_diff>
--- a/articles/2_курс/ТИУ конференция 04.2025/1_Колбеко_очно.docx
+++ b/articles/2_курс/ТИУ конференция 04.2025/1_Колбеко_очно.docx
@@ -12,7 +12,6 @@
           <w:szCs w:val="28"/>
         </w:rPr>
       </w:pPr>
-      <w:proofErr w:type="spellStart"/>
       <w:r>
         <w:rPr>
           <w:bCs/>
@@ -20,17 +19,7 @@
           <w:sz w:val="28"/>
           <w:szCs w:val="28"/>
         </w:rPr>
-        <w:t>Колбеко</w:t>
-      </w:r>
-      <w:proofErr w:type="spellEnd"/>
-      <w:r>
-        <w:rPr>
-          <w:bCs/>
-          <w:iCs/>
-          <w:sz w:val="28"/>
-          <w:szCs w:val="28"/>
-        </w:rPr>
-        <w:t xml:space="preserve"> А.Б</w:t>
+        <w:t>Колбеко А.Б</w:t>
       </w:r>
       <w:r>
         <w:rPr>
@@ -53,7 +42,6 @@
           <w:szCs w:val="28"/>
         </w:rPr>
       </w:pPr>
-      <w:proofErr w:type="spellStart"/>
       <w:r>
         <w:rPr>
           <w:bCs/>
@@ -61,9 +49,8 @@
           <w:sz w:val="28"/>
           <w:szCs w:val="28"/>
         </w:rPr>
-        <w:t>Ганопольский</w:t>
-      </w:r>
-      <w:proofErr w:type="spellEnd"/>
+        <w:t>Ганопольский Р.М</w:t>
+      </w:r>
       <w:r>
         <w:rPr>
           <w:bCs/>
@@ -71,7 +58,7 @@
           <w:sz w:val="28"/>
           <w:szCs w:val="28"/>
         </w:rPr>
-        <w:t xml:space="preserve"> Р.М</w:t>
+        <w:t xml:space="preserve">., </w:t>
       </w:r>
       <w:r>
         <w:rPr>
@@ -80,7 +67,7 @@
           <w:sz w:val="28"/>
           <w:szCs w:val="28"/>
         </w:rPr>
-        <w:t xml:space="preserve">., </w:t>
+        <w:t>научный руководитель</w:t>
       </w:r>
       <w:r>
         <w:rPr>
@@ -89,7 +76,7 @@
           <w:sz w:val="28"/>
           <w:szCs w:val="28"/>
         </w:rPr>
-        <w:t>научный руководитель</w:t>
+        <w:t xml:space="preserve">, </w:t>
       </w:r>
       <w:r>
         <w:rPr>
@@ -98,6 +85,15 @@
           <w:sz w:val="28"/>
           <w:szCs w:val="28"/>
         </w:rPr>
+        <w:t>к.ф.-м.н.</w:t>
+      </w:r>
+      <w:r>
+        <w:rPr>
+          <w:bCs/>
+          <w:iCs/>
+          <w:sz w:val="28"/>
+          <w:szCs w:val="28"/>
+        </w:rPr>
         <w:t xml:space="preserve">, </w:t>
       </w:r>
       <w:r>
@@ -107,30 +103,8 @@
           <w:sz w:val="28"/>
           <w:szCs w:val="28"/>
         </w:rPr>
-        <w:t>к.ф.-м.н.</w:t>
-      </w:r>
-      <w:r>
-        <w:rPr>
-          <w:bCs/>
-          <w:iCs/>
-          <w:sz w:val="28"/>
-          <w:szCs w:val="28"/>
-        </w:rPr>
-        <w:t xml:space="preserve">, </w:t>
-      </w:r>
-      <w:proofErr w:type="spellStart"/>
-      <w:proofErr w:type="gramStart"/>
-      <w:r>
-        <w:rPr>
-          <w:bCs/>
-          <w:iCs/>
-          <w:sz w:val="28"/>
-          <w:szCs w:val="28"/>
-        </w:rPr>
         <w:t>зав.кафедрой</w:t>
       </w:r>
-      <w:proofErr w:type="spellEnd"/>
-      <w:proofErr w:type="gramEnd"/>
       <w:r>
         <w:rPr>
           <w:bCs/>
@@ -341,7 +315,6 @@
           </w:rPr>
           <w:t>.</w:t>
         </w:r>
-        <w:proofErr w:type="spellStart"/>
         <w:r>
           <w:rPr>
             <w:bCs/>
@@ -352,7 +325,6 @@
           </w:rPr>
           <w:t>utmn</w:t>
         </w:r>
-        <w:proofErr w:type="spellEnd"/>
         <w:r>
           <w:rPr>
             <w:bCs/>
@@ -362,7 +334,6 @@
           </w:rPr>
           <w:t>.</w:t>
         </w:r>
-        <w:proofErr w:type="spellStart"/>
         <w:r>
           <w:rPr>
             <w:bCs/>
@@ -373,7 +344,6 @@
           </w:rPr>
           <w:t>ru</w:t>
         </w:r>
-        <w:proofErr w:type="spellEnd"/>
       </w:hyperlink>
     </w:p>
     <w:p>
@@ -470,23 +440,7 @@
           <w:sz w:val="28"/>
           <w:szCs w:val="28"/>
         </w:rPr>
-        <w:t xml:space="preserve">основные тенденции развития </w:t>
-      </w:r>
-      <w:proofErr w:type="spellStart"/>
-      <w:r>
-        <w:rPr>
-          <w:sz w:val="28"/>
-          <w:szCs w:val="28"/>
-        </w:rPr>
-        <w:t>нефтегазой</w:t>
-      </w:r>
-      <w:proofErr w:type="spellEnd"/>
-      <w:r>
-        <w:rPr>
-          <w:sz w:val="28"/>
-          <w:szCs w:val="28"/>
-        </w:rPr>
-        <w:t xml:space="preserve"> отрасли</w:t>
+        <w:t>основные тенденции развития нефтегазой отрасли</w:t>
       </w:r>
       <w:r>
         <w:rPr>
@@ -507,23 +461,7 @@
           <w:sz w:val="28"/>
           <w:szCs w:val="28"/>
         </w:rPr>
-        <w:t xml:space="preserve">методики для моделирования процессов </w:t>
-      </w:r>
-      <w:proofErr w:type="spellStart"/>
-      <w:r>
-        <w:rPr>
-          <w:sz w:val="28"/>
-          <w:szCs w:val="28"/>
-        </w:rPr>
-        <w:t>гидратообразования</w:t>
-      </w:r>
-      <w:proofErr w:type="spellEnd"/>
-      <w:r>
-        <w:rPr>
-          <w:sz w:val="28"/>
-          <w:szCs w:val="28"/>
-        </w:rPr>
-        <w:t xml:space="preserve"> и оценки влияния на продуктивность скважин с помощью расширения применяемого в индустрии программного обеспечения.</w:t>
+        <w:t>методики для моделирования процессов гидратообразования и оценки влияния на продуктивность скважин с помощью расширения применяемого в индустрии программного обеспечения.</w:t>
       </w:r>
     </w:p>
     <w:p>
@@ -610,7 +548,6 @@
         </w:rPr>
         <w:t xml:space="preserve">, </w:t>
       </w:r>
-      <w:proofErr w:type="spellStart"/>
       <w:r>
         <w:rPr>
           <w:spacing w:val="-4"/>
@@ -619,7 +556,6 @@
         </w:rPr>
         <w:t>гидратообразование</w:t>
       </w:r>
-      <w:proofErr w:type="spellEnd"/>
       <w:r>
         <w:rPr>
           <w:spacing w:val="-4"/>
@@ -660,7 +596,6 @@
         </w:rPr>
         <w:t xml:space="preserve">, </w:t>
       </w:r>
-      <w:proofErr w:type="spellStart"/>
       <w:r>
         <w:rPr>
           <w:spacing w:val="-4"/>
@@ -670,7 +605,6 @@
         </w:rPr>
         <w:t>tNavigator</w:t>
       </w:r>
-      <w:proofErr w:type="spellEnd"/>
       <w:r>
         <w:rPr>
           <w:spacing w:val="-4"/>
@@ -702,7 +636,6 @@
           <w:lang w:val="en-US"/>
         </w:rPr>
       </w:pPr>
-      <w:proofErr w:type="spellStart"/>
       <w:r>
         <w:rPr>
           <w:spacing w:val="-4"/>
@@ -710,17 +643,7 @@
           <w:szCs w:val="28"/>
           <w:lang w:val="en-US"/>
         </w:rPr>
-        <w:t>Kolbeko</w:t>
-      </w:r>
-      <w:proofErr w:type="spellEnd"/>
-      <w:r>
-        <w:rPr>
-          <w:spacing w:val="-4"/>
-          <w:sz w:val="28"/>
-          <w:szCs w:val="28"/>
-          <w:lang w:val="en-US"/>
-        </w:rPr>
-        <w:t xml:space="preserve"> A.B., postgraduate student,</w:t>
+        <w:t>Kolbeko A.B., postgraduate student,</w:t>
       </w:r>
     </w:p>
     <w:p>
@@ -892,25 +815,7 @@
           <w:szCs w:val="28"/>
           <w:lang w:val="en-US"/>
         </w:rPr>
-        <w:t xml:space="preserve"> Modeling, heat and mass transfer, hydrate formation, programming, extension development, </w:t>
-      </w:r>
-      <w:proofErr w:type="spellStart"/>
-      <w:r>
-        <w:rPr>
-          <w:sz w:val="28"/>
-          <w:szCs w:val="28"/>
-          <w:lang w:val="en-US"/>
-        </w:rPr>
-        <w:t>tNavigator</w:t>
-      </w:r>
-      <w:proofErr w:type="spellEnd"/>
-      <w:r>
-        <w:rPr>
-          <w:sz w:val="28"/>
-          <w:szCs w:val="28"/>
-          <w:lang w:val="en-US"/>
-        </w:rPr>
-        <w:t xml:space="preserve">. </w:t>
+        <w:t xml:space="preserve"> Modeling, heat and mass transfer, hydrate formation, programming, extension development, tNavigator. </w:t>
       </w:r>
     </w:p>
     <w:p>
@@ -1049,39 +954,7 @@
           <w:sz w:val="28"/>
           <w:szCs w:val="28"/>
         </w:rPr>
-        <w:t>условиями (</w:t>
-      </w:r>
-      <w:proofErr w:type="spellStart"/>
-      <w:r>
-        <w:rPr>
-          <w:sz w:val="28"/>
-          <w:szCs w:val="28"/>
-        </w:rPr>
-        <w:t>Бюкские</w:t>
-      </w:r>
-      <w:proofErr w:type="spellEnd"/>
-      <w:r>
-        <w:rPr>
-          <w:sz w:val="28"/>
-          <w:szCs w:val="28"/>
-        </w:rPr>
-        <w:t xml:space="preserve">, </w:t>
-      </w:r>
-      <w:proofErr w:type="spellStart"/>
-      <w:r>
-        <w:rPr>
-          <w:sz w:val="28"/>
-          <w:szCs w:val="28"/>
-        </w:rPr>
-        <w:t>Куросовские</w:t>
-      </w:r>
-      <w:proofErr w:type="spellEnd"/>
-      <w:r>
-        <w:rPr>
-          <w:sz w:val="28"/>
-          <w:szCs w:val="28"/>
-        </w:rPr>
-        <w:t xml:space="preserve"> свиты).</w:t>
+        <w:t>условиями (Бюкские, Куросовские свиты).</w:t>
       </w:r>
       <w:r>
         <w:rPr>
@@ -1189,31 +1062,15 @@
           <w:sz w:val="28"/>
           <w:szCs w:val="28"/>
         </w:rPr>
+        <w:t xml:space="preserve"> Эльгин в Великобритании (Море Север) характерны сложные условия добычи из-за высокого давления и температуры</w:t>
+      </w:r>
+      <w:r>
+        <w:rPr>
+          <w:sz w:val="28"/>
+          <w:szCs w:val="28"/>
+        </w:rPr>
         <w:t xml:space="preserve"> </w:t>
       </w:r>
-      <w:proofErr w:type="spellStart"/>
-      <w:r>
-        <w:rPr>
-          <w:sz w:val="28"/>
-          <w:szCs w:val="28"/>
-        </w:rPr>
-        <w:t>Эльгин</w:t>
-      </w:r>
-      <w:proofErr w:type="spellEnd"/>
-      <w:r>
-        <w:rPr>
-          <w:sz w:val="28"/>
-          <w:szCs w:val="28"/>
-        </w:rPr>
-        <w:t xml:space="preserve"> в Великобритании (Море Север) характерны сложные условия добычи из-за высокого давления и температуры</w:t>
-      </w:r>
-      <w:r>
-        <w:rPr>
-          <w:sz w:val="28"/>
-          <w:szCs w:val="28"/>
-        </w:rPr>
-        <w:t xml:space="preserve"> </w:t>
-      </w:r>
       <w:r>
         <w:rPr>
           <w:sz w:val="28"/>
@@ -1247,23 +1104,7 @@
           <w:sz w:val="28"/>
           <w:szCs w:val="28"/>
         </w:rPr>
-        <w:t xml:space="preserve">В Австралии при освоении месторождений углеводородов в бассейне </w:t>
-      </w:r>
-      <w:proofErr w:type="spellStart"/>
-      <w:r>
-        <w:rPr>
-          <w:sz w:val="28"/>
-          <w:szCs w:val="28"/>
-        </w:rPr>
-        <w:t>Кэрнс</w:t>
-      </w:r>
-      <w:proofErr w:type="spellEnd"/>
-      <w:r>
-        <w:rPr>
-          <w:sz w:val="28"/>
-          <w:szCs w:val="28"/>
-        </w:rPr>
-        <w:t xml:space="preserve"> также встречаются проблемы с трещиноватостью</w:t>
+        <w:t>В Австралии при освоении месторождений углеводородов в бассейне Кэрнс также встречаются проблемы с трещиноватостью</w:t>
       </w:r>
       <w:r>
         <w:rPr>
@@ -1539,39 +1380,7 @@
           <w:sz w:val="28"/>
           <w:szCs w:val="28"/>
         </w:rPr>
-        <w:t xml:space="preserve">моделировать системы с двойной пористостью и проницаемостью (Dual </w:t>
-      </w:r>
-      <w:proofErr w:type="spellStart"/>
-      <w:r>
-        <w:rPr>
-          <w:sz w:val="28"/>
-          <w:szCs w:val="28"/>
-        </w:rPr>
-        <w:t>Porosity</w:t>
-      </w:r>
-      <w:proofErr w:type="spellEnd"/>
-      <w:r>
-        <w:rPr>
-          <w:sz w:val="28"/>
-          <w:szCs w:val="28"/>
-        </w:rPr>
-        <w:t xml:space="preserve"> - Dual </w:t>
-      </w:r>
-      <w:proofErr w:type="spellStart"/>
-      <w:r>
-        <w:rPr>
-          <w:sz w:val="28"/>
-          <w:szCs w:val="28"/>
-        </w:rPr>
-        <w:t>Permeability</w:t>
-      </w:r>
-      <w:proofErr w:type="spellEnd"/>
-      <w:r>
-        <w:rPr>
-          <w:sz w:val="28"/>
-          <w:szCs w:val="28"/>
-        </w:rPr>
-        <w:t xml:space="preserve">, DP-DK), </w:t>
+        <w:t xml:space="preserve">моделировать системы с двойной пористостью и проницаемостью (Dual Porosity - Dual Permeability, DP-DK), </w:t>
       </w:r>
       <w:r>
         <w:rPr>
@@ -1664,17 +1473,8 @@
           <w:sz w:val="28"/>
           <w:szCs w:val="28"/>
         </w:rPr>
-        <w:t xml:space="preserve"> индикация </w:t>
-      </w:r>
-      <w:proofErr w:type="spellStart"/>
-      <w:r>
-        <w:rPr>
-          <w:sz w:val="28"/>
-          <w:szCs w:val="28"/>
-        </w:rPr>
-        <w:t>гидратообразования</w:t>
-      </w:r>
-      <w:proofErr w:type="spellEnd"/>
+        <w:t xml:space="preserve"> индикация гидратообразования</w:t>
+      </w:r>
       <w:r>
         <w:rPr>
           <w:sz w:val="28"/>
@@ -1709,6 +1509,20 @@
           <w:szCs w:val="28"/>
         </w:rPr>
         <w:t>4</w:t>
+      </w:r>
+      <w:r>
+        <w:rPr>
+          <w:sz w:val="28"/>
+          <w:szCs w:val="28"/>
+        </w:rPr>
+        <w:t xml:space="preserve">, </w:t>
+      </w:r>
+      <w:r>
+        <w:rPr>
+          <w:sz w:val="28"/>
+          <w:szCs w:val="28"/>
+        </w:rPr>
+        <w:t>стр. 251</w:t>
       </w:r>
       <w:r>
         <w:rPr>
@@ -2184,7 +1998,6 @@
                 <w:szCs w:val="28"/>
               </w:rPr>
             </w:pPr>
-            <w:proofErr w:type="spellStart"/>
             <w:r>
               <w:rPr>
                 <w:sz w:val="28"/>
@@ -2193,7 +2006,6 @@
               <w:lastRenderedPageBreak/>
               <w:t>tNavigator</w:t>
             </w:r>
-            <w:proofErr w:type="spellEnd"/>
           </w:p>
         </w:tc>
         <w:tc>
@@ -2330,23 +2142,7 @@
                 <w:sz w:val="28"/>
                 <w:szCs w:val="28"/>
               </w:rPr>
-              <w:t xml:space="preserve">индикация </w:t>
-            </w:r>
-            <w:proofErr w:type="spellStart"/>
-            <w:r>
-              <w:rPr>
-                <w:sz w:val="28"/>
-                <w:szCs w:val="28"/>
-              </w:rPr>
-              <w:t>гидратобразования</w:t>
-            </w:r>
-            <w:proofErr w:type="spellEnd"/>
-            <w:r>
-              <w:rPr>
-                <w:sz w:val="28"/>
-                <w:szCs w:val="28"/>
-              </w:rPr>
-              <w:t>.</w:t>
+              <w:t>индикация гидратобразования.</w:t>
             </w:r>
           </w:p>
         </w:tc>
@@ -2583,17 +2379,8 @@
           <w:sz w:val="28"/>
           <w:szCs w:val="28"/>
         </w:rPr>
-        <w:t xml:space="preserve">условия </w:t>
-      </w:r>
-      <w:proofErr w:type="spellStart"/>
-      <w:r>
-        <w:rPr>
-          <w:sz w:val="28"/>
-          <w:szCs w:val="28"/>
-        </w:rPr>
-        <w:t>гидратообразования</w:t>
-      </w:r>
-      <w:proofErr w:type="spellEnd"/>
+        <w:t>условия гидратообразования</w:t>
+      </w:r>
       <w:r>
         <w:rPr>
           <w:sz w:val="28"/>
@@ -2613,14 +2400,21 @@
           <w:sz w:val="28"/>
           <w:szCs w:val="28"/>
         </w:rPr>
-        <w:t xml:space="preserve">Задача рентабельной разработки аномальных залежей и предупреждения образования гидратов в пласте является имеет </w:t>
-      </w:r>
-      <w:r>
-        <w:rPr>
-          <w:sz w:val="28"/>
-          <w:szCs w:val="28"/>
-        </w:rPr>
-        <w:t xml:space="preserve">упоминания в современных публикациях </w:t>
+        <w:t xml:space="preserve">Задача рентабельной разработки аномальных залежей и предупреждения образования гидратов в пласте </w:t>
+      </w:r>
+      <w:r>
+        <w:rPr>
+          <w:sz w:val="28"/>
+          <w:szCs w:val="28"/>
+        </w:rPr>
+        <w:t xml:space="preserve">рассматривается </w:t>
+      </w:r>
+      <w:r>
+        <w:rPr>
+          <w:sz w:val="28"/>
+          <w:szCs w:val="28"/>
+        </w:rPr>
+        <w:t xml:space="preserve">в современных публикациях </w:t>
       </w:r>
       <w:r>
         <w:rPr>
@@ -2681,7 +2475,6 @@
         </w:rPr>
         <w:t xml:space="preserve">обращаясь к документации реализации из </w:t>
       </w:r>
-      <w:proofErr w:type="spellStart"/>
       <w:r>
         <w:rPr>
           <w:sz w:val="28"/>
@@ -2690,7 +2483,6 @@
         </w:rPr>
         <w:t>tNavigator</w:t>
       </w:r>
-      <w:proofErr w:type="spellEnd"/>
       <w:r>
         <w:rPr>
           <w:sz w:val="28"/>
@@ -2710,17 +2502,8 @@
           <w:sz w:val="28"/>
           <w:szCs w:val="28"/>
         </w:rPr>
-        <w:t xml:space="preserve">что симулятор использует модель образования гидрата </w:t>
-      </w:r>
-      <w:proofErr w:type="spellStart"/>
-      <w:r>
-        <w:rPr>
-          <w:sz w:val="28"/>
-          <w:szCs w:val="28"/>
-        </w:rPr>
-        <w:t>Ленгмюра</w:t>
-      </w:r>
-      <w:proofErr w:type="spellEnd"/>
+        <w:t>что симулятор использует модель образования гидрата Ленгмюра</w:t>
+      </w:r>
       <w:r>
         <w:rPr>
           <w:sz w:val="28"/>
@@ -2803,7 +2586,21 @@
           <w:sz w:val="28"/>
           <w:szCs w:val="28"/>
         </w:rPr>
-        <w:t>6</w:t>
+        <w:t>4</w:t>
+      </w:r>
+      <w:r>
+        <w:rPr>
+          <w:sz w:val="28"/>
+          <w:szCs w:val="28"/>
+        </w:rPr>
+        <w:t xml:space="preserve">, </w:t>
+      </w:r>
+      <w:r>
+        <w:rPr>
+          <w:sz w:val="28"/>
+          <w:szCs w:val="28"/>
+        </w:rPr>
+        <w:t>стр. 451-456</w:t>
       </w:r>
       <w:r>
         <w:rPr>
@@ -2864,7 +2661,6 @@
         </w:rPr>
         <w:t xml:space="preserve">используя некоторую адаптацию модели одновременной </w:t>
       </w:r>
-      <w:proofErr w:type="spellStart"/>
       <w:r>
         <w:rPr>
           <w:sz w:val="28"/>
@@ -2872,7 +2668,6 @@
         </w:rPr>
         <w:t>кольматационных</w:t>
       </w:r>
-      <w:proofErr w:type="spellEnd"/>
       <w:r>
         <w:rPr>
           <w:sz w:val="28"/>
@@ -2976,7 +2771,21 @@
           <w:sz w:val="28"/>
           <w:szCs w:val="28"/>
         </w:rPr>
-        <w:t>[7].</w:t>
+        <w:t>[</w:t>
+      </w:r>
+      <w:r>
+        <w:rPr>
+          <w:sz w:val="28"/>
+          <w:szCs w:val="28"/>
+        </w:rPr>
+        <w:t>6</w:t>
+      </w:r>
+      <w:r>
+        <w:rPr>
+          <w:sz w:val="28"/>
+          <w:szCs w:val="28"/>
+        </w:rPr>
+        <w:t>].</w:t>
       </w:r>
     </w:p>
     <w:p>
@@ -3049,17 +2858,8 @@
           <w:sz w:val="28"/>
           <w:szCs w:val="28"/>
         </w:rPr>
-        <w:t xml:space="preserve"> на модели </w:t>
-      </w:r>
-      <w:proofErr w:type="spellStart"/>
-      <w:r>
-        <w:rPr>
-          <w:sz w:val="28"/>
-          <w:szCs w:val="28"/>
-        </w:rPr>
-        <w:t>Ленгмюра</w:t>
-      </w:r>
-      <w:proofErr w:type="spellEnd"/>
+        <w:t xml:space="preserve"> на модели Ленгмюра</w:t>
+      </w:r>
       <w:r>
         <w:rPr>
           <w:sz w:val="28"/>
@@ -3074,7 +2874,6 @@
         </w:rPr>
         <w:t xml:space="preserve"> реализованной в </w:t>
       </w:r>
-      <w:proofErr w:type="spellStart"/>
       <w:r>
         <w:rPr>
           <w:sz w:val="28"/>
@@ -3083,7 +2882,6 @@
         </w:rPr>
         <w:t>tNavigator</w:t>
       </w:r>
-      <w:proofErr w:type="spellEnd"/>
       <w:r>
         <w:rPr>
           <w:sz w:val="28"/>
@@ -3104,23 +2902,7 @@
           <w:szCs w:val="28"/>
         </w:rPr>
         <w:lastRenderedPageBreak/>
-        <w:t xml:space="preserve">одновременной </w:t>
-      </w:r>
-      <w:proofErr w:type="spellStart"/>
-      <w:r>
-        <w:rPr>
-          <w:sz w:val="28"/>
-          <w:szCs w:val="28"/>
-        </w:rPr>
-        <w:t>кольматации</w:t>
-      </w:r>
-      <w:proofErr w:type="spellEnd"/>
-      <w:r>
-        <w:rPr>
-          <w:sz w:val="28"/>
-          <w:szCs w:val="28"/>
-        </w:rPr>
-        <w:t xml:space="preserve"> и суффозии частиц Леонтьева</w:t>
+        <w:t>одновременной кольматации и суффозии частиц Леонтьева</w:t>
       </w:r>
       <w:r>
         <w:rPr>
@@ -3141,7 +2923,21 @@
           <w:sz w:val="28"/>
           <w:szCs w:val="28"/>
         </w:rPr>
-        <w:t xml:space="preserve">[7] </w:t>
+        <w:t>[</w:t>
+      </w:r>
+      <w:r>
+        <w:rPr>
+          <w:sz w:val="28"/>
+          <w:szCs w:val="28"/>
+        </w:rPr>
+        <w:t>6</w:t>
+      </w:r>
+      <w:r>
+        <w:rPr>
+          <w:sz w:val="28"/>
+          <w:szCs w:val="28"/>
+        </w:rPr>
+        <w:t xml:space="preserve">] </w:t>
       </w:r>
       <w:r>
         <w:rPr>
@@ -3157,7 +2953,6 @@
         </w:rPr>
         <w:t xml:space="preserve"> и может быть реализовано в виде расширения для </w:t>
       </w:r>
-      <w:proofErr w:type="spellStart"/>
       <w:r>
         <w:rPr>
           <w:sz w:val="28"/>
@@ -3166,7 +2961,6 @@
         </w:rPr>
         <w:t>tNavigator</w:t>
       </w:r>
-      <w:proofErr w:type="spellEnd"/>
       <w:r>
         <w:rPr>
           <w:sz w:val="28"/>
@@ -3350,7 +3144,216 @@
           <w:szCs w:val="28"/>
           <w:lang w:val="en-US"/>
         </w:rPr>
-        <w:t>High-pressure high-temperature developments in the UK Central North Sea / Society of Petroleum Engineers / SPE Paper No. 180034-MS. - 2016. - DOI: 10.2118/180034-MS.</w:t>
+        <w:t xml:space="preserve">Maslin Elaine </w:t>
+      </w:r>
+      <w:r>
+        <w:rPr>
+          <w:bCs/>
+          <w:sz w:val="28"/>
+          <w:szCs w:val="28"/>
+          <w:lang w:val="en-US"/>
+        </w:rPr>
+        <w:t xml:space="preserve">High-pressure high-temperature developments in the UK Central North Sea / </w:t>
+      </w:r>
+      <w:r>
+        <w:rPr>
+          <w:bCs/>
+          <w:sz w:val="28"/>
+          <w:szCs w:val="28"/>
+          <w:lang w:val="en-US"/>
+        </w:rPr>
+        <w:t xml:space="preserve">Maslin Elaine – </w:t>
+      </w:r>
+      <w:r>
+        <w:rPr>
+          <w:bCs/>
+          <w:sz w:val="28"/>
+          <w:szCs w:val="28"/>
+        </w:rPr>
+        <w:t>текст</w:t>
+      </w:r>
+      <w:r>
+        <w:rPr>
+          <w:bCs/>
+          <w:sz w:val="28"/>
+          <w:szCs w:val="28"/>
+          <w:lang w:val="en-US"/>
+        </w:rPr>
+        <w:t xml:space="preserve">: </w:t>
+      </w:r>
+      <w:r>
+        <w:rPr>
+          <w:bCs/>
+          <w:sz w:val="28"/>
+          <w:szCs w:val="28"/>
+        </w:rPr>
+        <w:t>электронный</w:t>
+      </w:r>
+      <w:r>
+        <w:rPr>
+          <w:bCs/>
+          <w:sz w:val="28"/>
+          <w:szCs w:val="28"/>
+          <w:lang w:val="en-US"/>
+        </w:rPr>
+        <w:t xml:space="preserve"> </w:t>
+      </w:r>
+      <w:r>
+        <w:rPr>
+          <w:bCs/>
+          <w:sz w:val="28"/>
+          <w:szCs w:val="28"/>
+          <w:lang w:val="en-US"/>
+        </w:rPr>
+        <w:t xml:space="preserve">// </w:t>
+      </w:r>
+      <w:r>
+        <w:rPr>
+          <w:bCs/>
+          <w:sz w:val="28"/>
+          <w:szCs w:val="28"/>
+        </w:rPr>
+        <w:t>научно</w:t>
+      </w:r>
+      <w:r>
+        <w:rPr>
+          <w:bCs/>
+          <w:sz w:val="28"/>
+          <w:szCs w:val="28"/>
+          <w:lang w:val="en-US"/>
+        </w:rPr>
+        <w:t>-</w:t>
+      </w:r>
+      <w:r>
+        <w:rPr>
+          <w:bCs/>
+          <w:sz w:val="28"/>
+          <w:szCs w:val="28"/>
+        </w:rPr>
+        <w:t>практический</w:t>
+      </w:r>
+      <w:r>
+        <w:rPr>
+          <w:bCs/>
+          <w:sz w:val="28"/>
+          <w:szCs w:val="28"/>
+          <w:lang w:val="en-US"/>
+        </w:rPr>
+        <w:t xml:space="preserve"> </w:t>
+      </w:r>
+      <w:r>
+        <w:rPr>
+          <w:bCs/>
+          <w:sz w:val="28"/>
+          <w:szCs w:val="28"/>
+        </w:rPr>
+        <w:t>журнал</w:t>
+      </w:r>
+      <w:r>
+        <w:rPr>
+          <w:bCs/>
+          <w:sz w:val="28"/>
+          <w:szCs w:val="28"/>
+          <w:lang w:val="en-US"/>
+        </w:rPr>
+        <w:t>:</w:t>
+      </w:r>
+      <w:r>
+        <w:rPr>
+          <w:bCs/>
+          <w:sz w:val="28"/>
+          <w:szCs w:val="28"/>
+          <w:lang w:val="en-US"/>
+        </w:rPr>
+        <w:t xml:space="preserve"> </w:t>
+      </w:r>
+      <w:r>
+        <w:rPr>
+          <w:bCs/>
+          <w:sz w:val="28"/>
+          <w:szCs w:val="28"/>
+          <w:lang w:val="en-US"/>
+        </w:rPr>
+        <w:t>OE Offshore Engineer</w:t>
+      </w:r>
+      <w:r>
+        <w:rPr>
+          <w:bCs/>
+          <w:sz w:val="28"/>
+          <w:szCs w:val="28"/>
+          <w:lang w:val="en-US"/>
+        </w:rPr>
+        <w:t>. The Future of Offshore Energy &amp; Technology</w:t>
+      </w:r>
+      <w:r>
+        <w:rPr>
+          <w:bCs/>
+          <w:sz w:val="28"/>
+          <w:szCs w:val="28"/>
+          <w:lang w:val="en-US"/>
+        </w:rPr>
+        <w:t xml:space="preserve">. – 2014 – URL: </w:t>
+      </w:r>
+      <w:r>
+        <w:rPr>
+          <w:bCs/>
+          <w:sz w:val="28"/>
+          <w:szCs w:val="28"/>
+          <w:lang w:val="en-US"/>
+        </w:rPr>
+        <w:t>https://www.oedigital.com/news/455434-the-hpht-challenge</w:t>
+      </w:r>
+      <w:r>
+        <w:rPr>
+          <w:bCs/>
+          <w:sz w:val="28"/>
+          <w:szCs w:val="28"/>
+          <w:lang w:val="en-US"/>
+        </w:rPr>
+        <w:t xml:space="preserve"> (</w:t>
+      </w:r>
+      <w:r>
+        <w:rPr>
+          <w:bCs/>
+          <w:sz w:val="28"/>
+          <w:szCs w:val="28"/>
+        </w:rPr>
+        <w:t>дата</w:t>
+      </w:r>
+      <w:r>
+        <w:rPr>
+          <w:bCs/>
+          <w:sz w:val="28"/>
+          <w:szCs w:val="28"/>
+          <w:lang w:val="en-US"/>
+        </w:rPr>
+        <w:t xml:space="preserve"> </w:t>
+      </w:r>
+      <w:r>
+        <w:rPr>
+          <w:bCs/>
+          <w:sz w:val="28"/>
+          <w:szCs w:val="28"/>
+        </w:rPr>
+        <w:t>обращения</w:t>
+      </w:r>
+      <w:r>
+        <w:rPr>
+          <w:bCs/>
+          <w:sz w:val="28"/>
+          <w:szCs w:val="28"/>
+          <w:lang w:val="en-US"/>
+        </w:rPr>
+        <w:t xml:space="preserve">: </w:t>
+      </w:r>
+      <w:r>
+        <w:rPr>
+          <w:bCs/>
+          <w:sz w:val="28"/>
+          <w:szCs w:val="28"/>
+          <w:lang w:val="en-US"/>
+        </w:rPr>
+        <w:t>16.04.2025)</w:t>
       </w:r>
     </w:p>
     <w:p>
@@ -3377,7 +3380,297 @@
           <w:szCs w:val="28"/>
           <w:lang w:val="en-US"/>
         </w:rPr>
-        <w:t>Australian Petroleum Production &amp; Exploration Association (APPEA). / Journal article on the Cairns Basin petroleum systems / APPEA Journal. - 2018.</w:t>
+        <w:t>Adam H. E. Bailey, Lidena K. Carr</w:t>
+      </w:r>
+      <w:r>
+        <w:rPr>
+          <w:bCs/>
+          <w:sz w:val="28"/>
+          <w:szCs w:val="28"/>
+          <w:lang w:val="en-US"/>
+        </w:rPr>
+        <w:t>,</w:t>
+      </w:r>
+      <w:r>
+        <w:rPr>
+          <w:bCs/>
+          <w:sz w:val="28"/>
+          <w:szCs w:val="28"/>
+          <w:lang w:val="en-US"/>
+        </w:rPr>
+        <w:t xml:space="preserve"> Russell Korsch</w:t>
+      </w:r>
+      <w:r>
+        <w:rPr>
+          <w:bCs/>
+          <w:sz w:val="28"/>
+          <w:szCs w:val="28"/>
+          <w:lang w:val="en-US"/>
+        </w:rPr>
+        <w:t>.</w:t>
+      </w:r>
+      <w:r>
+        <w:rPr>
+          <w:lang w:val="en-US"/>
+        </w:rPr>
+        <w:t xml:space="preserve"> </w:t>
+      </w:r>
+      <w:r>
+        <w:rPr>
+          <w:bCs/>
+          <w:sz w:val="28"/>
+          <w:szCs w:val="28"/>
+          <w:lang w:val="en-US"/>
+        </w:rPr>
+        <w:t>Australia’s Onshore Basin Inventories – foundational knowledge synthesis for better design of precompetitive data acquisition</w:t>
+      </w:r>
+      <w:r>
+        <w:rPr>
+          <w:bCs/>
+          <w:sz w:val="28"/>
+          <w:szCs w:val="28"/>
+          <w:lang w:val="en-US"/>
+        </w:rPr>
+        <w:t xml:space="preserve"> / Journal article on the Cairns Basin petroleum systems </w:t>
+      </w:r>
+      <w:r>
+        <w:rPr>
+          <w:bCs/>
+          <w:sz w:val="28"/>
+          <w:szCs w:val="28"/>
+          <w:lang w:val="en-US"/>
+        </w:rPr>
+        <w:t>/</w:t>
+      </w:r>
+      <w:r>
+        <w:rPr>
+          <w:rFonts w:ascii="Segoe UI" w:hAnsi="Segoe UI" w:cs="Segoe UI"/>
+          <w:lang w:val="en-US"/>
+        </w:rPr>
+        <w:t xml:space="preserve"> </w:t>
+      </w:r>
+      <w:r>
+        <w:rPr>
+          <w:bCs/>
+          <w:sz w:val="28"/>
+          <w:szCs w:val="28"/>
+          <w:lang w:val="en-US"/>
+        </w:rPr>
+        <w:t>The APPEA</w:t>
+      </w:r>
+      <w:r>
+        <w:rPr>
+          <w:bCs/>
+          <w:i/>
+          <w:iCs/>
+          <w:sz w:val="28"/>
+          <w:szCs w:val="28"/>
+          <w:lang w:val="en-US"/>
+        </w:rPr>
+        <w:t xml:space="preserve"> </w:t>
+      </w:r>
+      <w:r>
+        <w:rPr>
+          <w:bCs/>
+          <w:sz w:val="28"/>
+          <w:szCs w:val="28"/>
+          <w:lang w:val="en-US"/>
+        </w:rPr>
+        <w:t>Journal</w:t>
+      </w:r>
+      <w:r>
+        <w:rPr>
+          <w:bCs/>
+          <w:sz w:val="28"/>
+          <w:szCs w:val="28"/>
+          <w:lang w:val="en-US"/>
+        </w:rPr>
+        <w:t xml:space="preserve"> –</w:t>
+      </w:r>
+      <w:r>
+        <w:rPr>
+          <w:bCs/>
+          <w:sz w:val="28"/>
+          <w:szCs w:val="28"/>
+          <w:lang w:val="en-US"/>
+        </w:rPr>
+        <w:t xml:space="preserve"> 2023</w:t>
+      </w:r>
+      <w:r>
+        <w:rPr>
+          <w:bCs/>
+          <w:sz w:val="28"/>
+          <w:szCs w:val="28"/>
+          <w:lang w:val="en-US"/>
+        </w:rPr>
+        <w:t xml:space="preserve"> -</w:t>
+      </w:r>
+      <w:r>
+        <w:rPr>
+          <w:bCs/>
+          <w:sz w:val="28"/>
+          <w:szCs w:val="28"/>
+          <w:lang w:val="en-US"/>
+        </w:rPr>
+        <w:t xml:space="preserve"> </w:t>
+      </w:r>
+      <w:r>
+        <w:rPr>
+          <w:bCs/>
+          <w:sz w:val="28"/>
+          <w:szCs w:val="28"/>
+          <w:lang w:val="en-US"/>
+        </w:rPr>
+        <w:t>Vol</w:t>
+      </w:r>
+      <w:r>
+        <w:rPr>
+          <w:bCs/>
+          <w:sz w:val="28"/>
+          <w:szCs w:val="28"/>
+          <w:lang w:val="en-US"/>
+        </w:rPr>
+        <w:t xml:space="preserve"> 63</w:t>
+      </w:r>
+      <w:r>
+        <w:rPr>
+          <w:bCs/>
+          <w:sz w:val="28"/>
+          <w:szCs w:val="28"/>
+          <w:lang w:val="en-US"/>
+        </w:rPr>
+        <w:t xml:space="preserve"> – P. </w:t>
+      </w:r>
+      <w:r>
+        <w:rPr>
+          <w:bCs/>
+          <w:sz w:val="28"/>
+          <w:szCs w:val="28"/>
+          <w:lang w:val="en-US"/>
+        </w:rPr>
+        <w:t>209-214</w:t>
+      </w:r>
+      <w:r>
+        <w:rPr>
+          <w:bCs/>
+          <w:sz w:val="28"/>
+          <w:szCs w:val="28"/>
+          <w:lang w:val="en-US"/>
+        </w:rPr>
+        <w:t>.</w:t>
+      </w:r>
+      <w:r>
+        <w:rPr>
+          <w:bCs/>
+          <w:sz w:val="28"/>
+          <w:szCs w:val="28"/>
+          <w:lang w:val="en-US"/>
+        </w:rPr>
+        <w:t xml:space="preserve"> – DOI: </w:t>
+      </w:r>
+      <w:r>
+        <w:rPr>
+          <w:bCs/>
+          <w:sz w:val="28"/>
+          <w:szCs w:val="28"/>
+          <w:lang w:val="en-US"/>
+        </w:rPr>
+        <w:t>10.1071/AJ22045</w:t>
+      </w:r>
+      <w:r>
+        <w:rPr>
+          <w:bCs/>
+          <w:sz w:val="28"/>
+          <w:szCs w:val="28"/>
+          <w:lang w:val="en-US"/>
+        </w:rPr>
+        <w:t>.</w:t>
+      </w:r>
+      <w:r>
+        <w:rPr>
+          <w:bCs/>
+          <w:sz w:val="28"/>
+          <w:szCs w:val="28"/>
+          <w:lang w:val="en-US"/>
+        </w:rPr>
+        <w:t xml:space="preserve"> - URL</w:t>
+      </w:r>
+      <w:r>
+        <w:rPr>
+          <w:bCs/>
+          <w:sz w:val="28"/>
+          <w:szCs w:val="28"/>
+          <w:lang w:val="en-US"/>
+        </w:rPr>
+        <w:t xml:space="preserve">: https://www.publish.csiro.au/aj/fulltext/AJ22045- </w:t>
+      </w:r>
+      <w:r>
+        <w:rPr>
+          <w:bCs/>
+          <w:sz w:val="28"/>
+          <w:szCs w:val="28"/>
+        </w:rPr>
+        <w:t>Текст</w:t>
+      </w:r>
+      <w:r>
+        <w:rPr>
+          <w:bCs/>
+          <w:sz w:val="28"/>
+          <w:szCs w:val="28"/>
+          <w:lang w:val="en-US"/>
+        </w:rPr>
+        <w:t xml:space="preserve">: </w:t>
+      </w:r>
+      <w:r>
+        <w:rPr>
+          <w:bCs/>
+          <w:sz w:val="28"/>
+          <w:szCs w:val="28"/>
+        </w:rPr>
+        <w:t>электронный</w:t>
+      </w:r>
+      <w:r>
+        <w:rPr>
+          <w:bCs/>
+          <w:sz w:val="28"/>
+          <w:szCs w:val="28"/>
+          <w:lang w:val="en-US"/>
+        </w:rPr>
+        <w:t xml:space="preserve"> (</w:t>
+      </w:r>
+      <w:r>
+        <w:rPr>
+          <w:bCs/>
+          <w:sz w:val="28"/>
+          <w:szCs w:val="28"/>
+        </w:rPr>
+        <w:t>дата</w:t>
+      </w:r>
+      <w:r>
+        <w:rPr>
+          <w:bCs/>
+          <w:sz w:val="28"/>
+          <w:szCs w:val="28"/>
+          <w:lang w:val="en-US"/>
+        </w:rPr>
+        <w:t xml:space="preserve"> </w:t>
+      </w:r>
+      <w:r>
+        <w:rPr>
+          <w:bCs/>
+          <w:sz w:val="28"/>
+          <w:szCs w:val="28"/>
+        </w:rPr>
+        <w:t>обращения</w:t>
+      </w:r>
+      <w:r>
+        <w:rPr>
+          <w:bCs/>
+          <w:sz w:val="28"/>
+          <w:szCs w:val="28"/>
+          <w:lang w:val="en-US"/>
+        </w:rPr>
+        <w:t>: 16.04.2025)</w:t>
       </w:r>
     </w:p>
     <w:p>
@@ -3429,25 +3722,115 @@
           <w:sz w:val="28"/>
           <w:szCs w:val="28"/>
         </w:rPr>
-        <w:t xml:space="preserve">Рок Флоу </w:t>
-      </w:r>
-      <w:proofErr w:type="spellStart"/>
-      <w:r>
-        <w:rPr>
-          <w:bCs/>
-          <w:sz w:val="28"/>
-          <w:szCs w:val="28"/>
-        </w:rPr>
-        <w:t>Динамикс</w:t>
-      </w:r>
-      <w:proofErr w:type="spellEnd"/>
-      <w:r>
-        <w:rPr>
-          <w:bCs/>
-          <w:sz w:val="28"/>
-          <w:szCs w:val="28"/>
-        </w:rPr>
-        <w:t>: Техническое руководство / RFD. - стр. 251 изд. - 2024. - 4389 с.</w:t>
+        <w:t>Т</w:t>
+      </w:r>
+      <w:r>
+        <w:rPr>
+          <w:bCs/>
+          <w:sz w:val="28"/>
+          <w:szCs w:val="28"/>
+        </w:rPr>
+        <w:t xml:space="preserve">ехническое </w:t>
+      </w:r>
+      <w:r>
+        <w:rPr>
+          <w:bCs/>
+          <w:sz w:val="28"/>
+          <w:szCs w:val="28"/>
+        </w:rPr>
+        <w:t>Р</w:t>
+      </w:r>
+      <w:r>
+        <w:rPr>
+          <w:bCs/>
+          <w:sz w:val="28"/>
+          <w:szCs w:val="28"/>
+        </w:rPr>
+        <w:t xml:space="preserve">уководство tNavigator 24.2: Rock Flow Dynamics. - Москва, 2024. </w:t>
+      </w:r>
+      <w:r>
+        <w:rPr>
+          <w:bCs/>
+          <w:sz w:val="28"/>
+          <w:szCs w:val="28"/>
+        </w:rPr>
+        <w:t>–</w:t>
+      </w:r>
+      <w:r>
+        <w:rPr>
+          <w:bCs/>
+          <w:sz w:val="28"/>
+          <w:szCs w:val="28"/>
+        </w:rPr>
+        <w:t xml:space="preserve"> </w:t>
+      </w:r>
+      <w:r>
+        <w:rPr>
+          <w:bCs/>
+          <w:sz w:val="28"/>
+          <w:szCs w:val="28"/>
+        </w:rPr>
+        <w:t>с</w:t>
+      </w:r>
+      <w:r>
+        <w:rPr>
+          <w:bCs/>
+          <w:sz w:val="28"/>
+          <w:szCs w:val="28"/>
+        </w:rPr>
+        <w:t xml:space="preserve">. </w:t>
+      </w:r>
+      <w:r>
+        <w:rPr>
+          <w:bCs/>
+          <w:sz w:val="28"/>
+          <w:szCs w:val="28"/>
+        </w:rPr>
+        <w:t xml:space="preserve">4389 </w:t>
+      </w:r>
+      <w:r>
+        <w:rPr>
+          <w:bCs/>
+          <w:sz w:val="28"/>
+          <w:szCs w:val="28"/>
+        </w:rPr>
+        <w:t>–</w:t>
+      </w:r>
+      <w:r>
+        <w:rPr>
+          <w:bCs/>
+          <w:sz w:val="28"/>
+          <w:szCs w:val="28"/>
+        </w:rPr>
+        <w:t xml:space="preserve"> </w:t>
+      </w:r>
+      <w:r>
+        <w:rPr>
+          <w:bCs/>
+          <w:sz w:val="28"/>
+          <w:szCs w:val="28"/>
+          <w:lang w:val="en-US"/>
+        </w:rPr>
+        <w:t>URL</w:t>
+      </w:r>
+      <w:r>
+        <w:rPr>
+          <w:bCs/>
+          <w:sz w:val="28"/>
+          <w:szCs w:val="28"/>
+        </w:rPr>
+        <w:t>:</w:t>
+      </w:r>
+      <w:r>
+        <w:t xml:space="preserve"> </w:t>
+      </w:r>
+      <w:r>
+        <w:rPr>
+          <w:bCs/>
+          <w:sz w:val="28"/>
+          <w:szCs w:val="28"/>
+        </w:rPr>
+        <w:t>https://irmodel.ru/news/vyshel-novyj-reliz-tnavigator-24-2 (дата обращения: 16.04.2025).</w:t>
       </w:r>
     </w:p>
     <w:p>
@@ -3466,102 +3849,13 @@
           <w:szCs w:val="28"/>
         </w:rPr>
       </w:pPr>
-      <w:proofErr w:type="spellStart"/>
-      <w:r>
-        <w:rPr>
-          <w:bCs/>
-          <w:sz w:val="28"/>
-          <w:szCs w:val="28"/>
-        </w:rPr>
-        <w:t>Тройникова</w:t>
-      </w:r>
-      <w:proofErr w:type="spellEnd"/>
-      <w:r>
-        <w:rPr>
-          <w:bCs/>
-          <w:sz w:val="28"/>
-          <w:szCs w:val="28"/>
-        </w:rPr>
-        <w:t xml:space="preserve">, А. А. Совершенствование методов предупреждения </w:t>
-      </w:r>
-      <w:proofErr w:type="spellStart"/>
-      <w:r>
-        <w:rPr>
-          <w:bCs/>
-          <w:sz w:val="28"/>
-          <w:szCs w:val="28"/>
-        </w:rPr>
-        <w:t>гидратообразования</w:t>
-      </w:r>
-      <w:proofErr w:type="spellEnd"/>
-      <w:r>
-        <w:rPr>
-          <w:bCs/>
-          <w:sz w:val="28"/>
-          <w:szCs w:val="28"/>
-        </w:rPr>
-        <w:t xml:space="preserve"> на газовых и газоконденсатных месторождениях: / </w:t>
-      </w:r>
-      <w:proofErr w:type="spellStart"/>
-      <w:r>
-        <w:rPr>
-          <w:bCs/>
-          <w:sz w:val="28"/>
-          <w:szCs w:val="28"/>
-        </w:rPr>
-        <w:t>Тройникова</w:t>
-      </w:r>
-      <w:proofErr w:type="spellEnd"/>
-      <w:r>
-        <w:rPr>
-          <w:bCs/>
-          <w:sz w:val="28"/>
-          <w:szCs w:val="28"/>
-        </w:rPr>
-        <w:t>, А. А. / Научно-исследовательский институт природных газов   и газовых технологий – Газпром ВНИИГАЗ. - Москва, 2022. - 142 c.</w:t>
-      </w:r>
-    </w:p>
-    <w:p>
-      <w:pPr>
-        <w:pStyle w:val="a5"/>
-        <w:numPr>
-          <w:ilvl w:val="0"/>
-          <w:numId w:val="9"/>
-        </w:numPr>
-        <w:spacing w:line="360" w:lineRule="auto"/>
-        <w:ind w:left="0" w:firstLine="709"/>
-        <w:jc w:val="both"/>
-        <w:rPr>
-          <w:bCs/>
-          <w:sz w:val="28"/>
-          <w:szCs w:val="28"/>
-        </w:rPr>
-      </w:pPr>
-      <w:r>
-        <w:rPr>
-          <w:bCs/>
-          <w:sz w:val="28"/>
-          <w:szCs w:val="28"/>
-        </w:rPr>
-        <w:t xml:space="preserve">Рок Флоу </w:t>
-      </w:r>
-      <w:proofErr w:type="spellStart"/>
-      <w:r>
-        <w:rPr>
-          <w:bCs/>
-          <w:sz w:val="28"/>
-          <w:szCs w:val="28"/>
-        </w:rPr>
-        <w:t>Динамикс</w:t>
-      </w:r>
-      <w:proofErr w:type="spellEnd"/>
-      <w:r>
-        <w:rPr>
-          <w:bCs/>
-          <w:sz w:val="28"/>
-          <w:szCs w:val="28"/>
-        </w:rPr>
-        <w:t>: Техническое руководство / RFD. - стр. 451-465 изд. - 2024. - 4389 с.</w:t>
+      <w:r>
+        <w:rPr>
+          <w:bCs/>
+          <w:sz w:val="28"/>
+          <w:szCs w:val="28"/>
+        </w:rPr>
+        <w:t>Тройникова, А. А. Совершенствование методов предупреждения гидратообразования на газовых и газоконденсатных месторождениях: / Тройникова, А. А. / Научно-исследовательский институт природных газов   и газовых технологий – Газпром ВНИИГАЗ. - Москва, 2022. - 142 c.</w:t>
       </w:r>
     </w:p>
     <w:p>

</xml_diff>